<commit_message>
added more files M4
</commit_message>
<xml_diff>
--- a/docs/Gorup_74_M4_Report.docx
+++ b/docs/Gorup_74_M4_Report.docx
@@ -353,8 +353,9 @@
           <w:sz w:val="36"/>
           <w:szCs w:val="36"/>
         </w:rPr>
-        <w:t>Service</w:t>
-      </w:r>
+        <w:t>Service(</w:t>
+      </w:r>
+      <w:proofErr w:type="gramEnd"/>
       <w:r>
         <w:rPr>
           <w:rFonts w:ascii="Calibri" w:hAnsi="Calibri" w:cs="Calibri"/>
@@ -363,17 +364,6 @@
           <w:sz w:val="36"/>
           <w:szCs w:val="36"/>
         </w:rPr>
-        <w:t>(</w:t>
-      </w:r>
-      <w:proofErr w:type="gramEnd"/>
-      <w:r>
-        <w:rPr>
-          <w:rFonts w:ascii="Calibri" w:hAnsi="Calibri" w:cs="Calibri"/>
-          <w:b/>
-          <w:bCs/>
-          <w:sz w:val="36"/>
-          <w:szCs w:val="36"/>
-        </w:rPr>
         <w:t>EKS)</w:t>
       </w:r>
     </w:p>
@@ -412,8 +402,9 @@
           <w:szCs w:val="24"/>
           <w:lang w:val="en-US"/>
         </w:rPr>
-        <w:t>Service</w:t>
-      </w:r>
+        <w:t>Service(</w:t>
+      </w:r>
+      <w:proofErr w:type="gramEnd"/>
       <w:r>
         <w:rPr>
           <w:rFonts w:ascii="Calibri" w:hAnsi="Calibri" w:cs="Calibri"/>
@@ -421,9 +412,26 @@
           <w:szCs w:val="24"/>
           <w:lang w:val="en-US"/>
         </w:rPr>
-        <w:t>(</w:t>
-      </w:r>
-      <w:proofErr w:type="gramEnd"/>
+        <w:t>EKS) o</w:t>
+      </w:r>
+      <w:proofErr w:type="spellStart"/>
+      <w:r>
+        <w:rPr>
+          <w:rFonts w:ascii="Calibri" w:hAnsi="Calibri" w:cs="Calibri"/>
+          <w:sz w:val="24"/>
+          <w:szCs w:val="24"/>
+        </w:rPr>
+        <w:t>ver</w:t>
+      </w:r>
+      <w:proofErr w:type="spellEnd"/>
+      <w:r>
+        <w:rPr>
+          <w:rFonts w:ascii="Calibri" w:hAnsi="Calibri" w:cs="Calibri"/>
+          <w:sz w:val="24"/>
+          <w:szCs w:val="24"/>
+        </w:rPr>
+        <w:t xml:space="preserve"> AWS or </w:t>
+      </w:r>
       <w:r>
         <w:rPr>
           <w:rFonts w:ascii="Calibri" w:hAnsi="Calibri" w:cs="Calibri"/>
@@ -431,43 +439,7 @@
           <w:szCs w:val="24"/>
           <w:lang w:val="en-US"/>
         </w:rPr>
-        <w:t>EKS) o</w:t>
-      </w:r>
-      <w:proofErr w:type="spellStart"/>
-      <w:r>
-        <w:rPr>
-          <w:rFonts w:ascii="Calibri" w:hAnsi="Calibri" w:cs="Calibri"/>
-          <w:sz w:val="24"/>
-          <w:szCs w:val="24"/>
-        </w:rPr>
-        <w:t>ver</w:t>
-      </w:r>
-      <w:proofErr w:type="spellEnd"/>
-      <w:r>
-        <w:rPr>
-          <w:rFonts w:ascii="Calibri" w:hAnsi="Calibri" w:cs="Calibri"/>
-          <w:sz w:val="24"/>
-          <w:szCs w:val="24"/>
-        </w:rPr>
-        <w:t xml:space="preserve"> AWS or </w:t>
-      </w:r>
-      <w:r>
-        <w:rPr>
-          <w:rFonts w:ascii="Calibri" w:hAnsi="Calibri" w:cs="Calibri"/>
-          <w:sz w:val="24"/>
-          <w:szCs w:val="24"/>
-          <w:lang w:val="en-US"/>
-        </w:rPr>
-        <w:t>Google Cloud Platform</w:t>
-      </w:r>
-      <w:r>
-        <w:rPr>
-          <w:rFonts w:ascii="Calibri" w:hAnsi="Calibri" w:cs="Calibri"/>
-          <w:sz w:val="24"/>
-          <w:szCs w:val="24"/>
-          <w:lang w:val="en-US"/>
-        </w:rPr>
-        <w:t xml:space="preserve"> </w:t>
+        <w:t xml:space="preserve">Google Cloud Platform </w:t>
       </w:r>
       <w:r>
         <w:rPr>
@@ -703,17 +675,135 @@
           <w:sz w:val="36"/>
           <w:szCs w:val="36"/>
         </w:rPr>
-        <w:t xml:space="preserve">EKS </w:t>
-      </w:r>
-      <w:r>
-        <w:rPr>
-          <w:rFonts w:ascii="Calibri" w:hAnsi="Calibri" w:cs="Calibri"/>
-          <w:b/>
-          <w:bCs/>
-          <w:sz w:val="36"/>
-          <w:szCs w:val="36"/>
-        </w:rPr>
-        <w:t>Initial Setup</w:t>
+        <w:t>EKS Initial Setup</w:t>
+      </w:r>
+    </w:p>
+    <w:p>
+      <w:pPr>
+        <w:spacing w:line="276" w:lineRule="auto"/>
+        <w:rPr>
+          <w:rFonts w:ascii="Calibri" w:hAnsi="Calibri" w:cs="Calibri"/>
+          <w:kern w:val="2"/>
+          <w:sz w:val="24"/>
+          <w:szCs w:val="24"/>
+          <w14:ligatures w14:val="standardContextual"/>
+        </w:rPr>
+      </w:pPr>
+      <w:r>
+        <w:rPr>
+          <w:rFonts w:ascii="Calibri" w:hAnsi="Calibri" w:cs="Calibri"/>
+          <w:kern w:val="2"/>
+          <w:sz w:val="24"/>
+          <w:szCs w:val="24"/>
+          <w14:ligatures w14:val="standardContextual"/>
+        </w:rPr>
+        <w:t xml:space="preserve">Setting up Amazon Elastic Kubernetes Service (EKS) begins with creating an EKS cluster, which acts as the control plane for Kubernetes workloads. </w:t>
+      </w:r>
+      <w:r>
+        <w:rPr>
+          <w:rFonts w:ascii="Calibri" w:hAnsi="Calibri" w:cs="Calibri"/>
+          <w:kern w:val="2"/>
+          <w:sz w:val="24"/>
+          <w:szCs w:val="24"/>
+          <w14:ligatures w14:val="standardContextual"/>
+        </w:rPr>
+        <w:t>It requires</w:t>
+      </w:r>
+      <w:r>
+        <w:rPr>
+          <w:rFonts w:ascii="Calibri" w:hAnsi="Calibri" w:cs="Calibri"/>
+          <w:kern w:val="2"/>
+          <w:sz w:val="24"/>
+          <w:szCs w:val="24"/>
+          <w14:ligatures w14:val="standardContextual"/>
+        </w:rPr>
+        <w:t xml:space="preserve"> an AWS account, configure AWS CLI, and install tools like kubectl and </w:t>
+      </w:r>
+      <w:proofErr w:type="spellStart"/>
+      <w:r>
+        <w:rPr>
+          <w:rFonts w:ascii="Calibri" w:hAnsi="Calibri" w:cs="Calibri"/>
+          <w:kern w:val="2"/>
+          <w:sz w:val="24"/>
+          <w:szCs w:val="24"/>
+          <w14:ligatures w14:val="standardContextual"/>
+        </w:rPr>
+        <w:t>eksctl</w:t>
+      </w:r>
+      <w:proofErr w:type="spellEnd"/>
+      <w:r>
+        <w:rPr>
+          <w:rFonts w:ascii="Calibri" w:hAnsi="Calibri" w:cs="Calibri"/>
+          <w:kern w:val="2"/>
+          <w:sz w:val="24"/>
+          <w:szCs w:val="24"/>
+          <w14:ligatures w14:val="standardContextual"/>
+        </w:rPr>
+        <w:t xml:space="preserve"> to interact with EKS. Using </w:t>
+      </w:r>
+      <w:proofErr w:type="spellStart"/>
+      <w:r>
+        <w:rPr>
+          <w:rFonts w:ascii="Calibri" w:hAnsi="Calibri" w:cs="Calibri"/>
+          <w:kern w:val="2"/>
+          <w:sz w:val="24"/>
+          <w:szCs w:val="24"/>
+          <w14:ligatures w14:val="standardContextual"/>
+        </w:rPr>
+        <w:t>eksctl</w:t>
+      </w:r>
+      <w:proofErr w:type="spellEnd"/>
+      <w:r>
+        <w:rPr>
+          <w:rFonts w:ascii="Calibri" w:hAnsi="Calibri" w:cs="Calibri"/>
+          <w:kern w:val="2"/>
+          <w:sz w:val="24"/>
+          <w:szCs w:val="24"/>
+          <w14:ligatures w14:val="standardContextual"/>
+        </w:rPr>
+        <w:t xml:space="preserve">, </w:t>
+      </w:r>
+      <w:r>
+        <w:rPr>
+          <w:rFonts w:ascii="Calibri" w:hAnsi="Calibri" w:cs="Calibri"/>
+          <w:kern w:val="2"/>
+          <w:sz w:val="24"/>
+          <w:szCs w:val="24"/>
+          <w14:ligatures w14:val="standardContextual"/>
+        </w:rPr>
+        <w:t>we</w:t>
+      </w:r>
+      <w:r>
+        <w:rPr>
+          <w:rFonts w:ascii="Calibri" w:hAnsi="Calibri" w:cs="Calibri"/>
+          <w:kern w:val="2"/>
+          <w:sz w:val="24"/>
+          <w:szCs w:val="24"/>
+          <w14:ligatures w14:val="standardContextual"/>
+        </w:rPr>
+        <w:t xml:space="preserve"> can easily create the cluster by defining the desired configurations, such as the number of nodes and the region. After the cluster is created, you will configure kubectl to communicate with the EKS cluster using a </w:t>
+      </w:r>
+      <w:proofErr w:type="spellStart"/>
+      <w:r>
+        <w:rPr>
+          <w:rFonts w:ascii="Calibri" w:hAnsi="Calibri" w:cs="Calibri"/>
+          <w:kern w:val="2"/>
+          <w:sz w:val="24"/>
+          <w:szCs w:val="24"/>
+          <w14:ligatures w14:val="standardContextual"/>
+        </w:rPr>
+        <w:t>kubeconfig</w:t>
+      </w:r>
+      <w:proofErr w:type="spellEnd"/>
+      <w:r>
+        <w:rPr>
+          <w:rFonts w:ascii="Calibri" w:hAnsi="Calibri" w:cs="Calibri"/>
+          <w:kern w:val="2"/>
+          <w:sz w:val="24"/>
+          <w:szCs w:val="24"/>
+          <w14:ligatures w14:val="standardContextual"/>
+        </w:rPr>
+        <w:t xml:space="preserve"> file. Finally, you can deploy applications to the cluster and manage workloads by utilizing Kubernetes resources such as pods, services, and deployments.</w:t>
       </w:r>
     </w:p>
     <w:p>
@@ -788,12 +878,204 @@
         <w:spacing w:line="276" w:lineRule="auto"/>
         <w:rPr>
           <w:rFonts w:ascii="Calibri" w:hAnsi="Calibri" w:cs="Calibri"/>
+          <w:kern w:val="2"/>
+          <w:sz w:val="24"/>
+          <w:szCs w:val="24"/>
+          <w14:ligatures w14:val="standardContextual"/>
+        </w:rPr>
+      </w:pPr>
+      <w:r>
+        <w:rPr>
+          <w:rFonts w:ascii="Calibri" w:hAnsi="Calibri" w:cs="Calibri"/>
+          <w:kern w:val="2"/>
+          <w:sz w:val="24"/>
+          <w:szCs w:val="24"/>
+          <w14:ligatures w14:val="standardContextual"/>
+        </w:rPr>
+        <w:t xml:space="preserve">Cluster creation in EKS involves using tools like </w:t>
+      </w:r>
+      <w:proofErr w:type="spellStart"/>
+      <w:r>
+        <w:rPr>
+          <w:rFonts w:ascii="Calibri" w:hAnsi="Calibri" w:cs="Calibri"/>
+          <w:kern w:val="2"/>
+          <w:sz w:val="24"/>
+          <w:szCs w:val="24"/>
+          <w14:ligatures w14:val="standardContextual"/>
+        </w:rPr>
+        <w:t>eksctl</w:t>
+      </w:r>
+      <w:proofErr w:type="spellEnd"/>
+      <w:r>
+        <w:rPr>
+          <w:rFonts w:ascii="Calibri" w:hAnsi="Calibri" w:cs="Calibri"/>
+          <w:kern w:val="2"/>
+          <w:sz w:val="24"/>
+          <w:szCs w:val="24"/>
+          <w14:ligatures w14:val="standardContextual"/>
+        </w:rPr>
+        <w:t xml:space="preserve"> or AWS Management Console to define the desired configuration, such as the VPC, node types, and scaling options. After provisioning, EKS sets up the control plane, and you can connect kubectl to manage the cluster for deploying and scaling applications.</w:t>
+      </w:r>
+    </w:p>
+    <w:p>
+      <w:pPr>
+        <w:pStyle w:val="ListParagraph"/>
+        <w:spacing w:line="276" w:lineRule="auto"/>
+        <w:rPr>
+          <w:rFonts w:ascii="Calibri" w:hAnsi="Calibri" w:cs="Calibri"/>
           <w:b/>
           <w:bCs/>
           <w:sz w:val="32"/>
           <w:szCs w:val="32"/>
         </w:rPr>
       </w:pPr>
+      <w:r>
+        <w:rPr>
+          <w:rFonts w:ascii="Calibri" w:hAnsi="Calibri" w:cs="Calibri"/>
+          <w:b/>
+          <w:bCs/>
+          <w:sz w:val="32"/>
+          <w:szCs w:val="32"/>
+        </w:rPr>
+        <w:lastRenderedPageBreak/>
+        <w:drawing>
+          <wp:inline distT="0" distB="0" distL="0" distR="0" wp14:anchorId="5D664FE0" wp14:editId="723227B4">
+            <wp:extent cx="4591691" cy="857370"/>
+            <wp:effectExtent l="0" t="0" r="0" b="0"/>
+            <wp:docPr id="1746068600" name="Picture 1" descr="A black text on a white background&#10;&#10;Description automatically generated"/>
+            <wp:cNvGraphicFramePr>
+              <a:graphicFrameLocks xmlns:a="http://schemas.openxmlformats.org/drawingml/2006/main" noChangeAspect="1"/>
+            </wp:cNvGraphicFramePr>
+            <a:graphic xmlns:a="http://schemas.openxmlformats.org/drawingml/2006/main">
+              <a:graphicData uri="http://schemas.openxmlformats.org/drawingml/2006/picture">
+                <pic:pic xmlns:pic="http://schemas.openxmlformats.org/drawingml/2006/picture">
+                  <pic:nvPicPr>
+                    <pic:cNvPr id="1746068600" name="Picture 1" descr="A black text on a white background&#10;&#10;Description automatically generated"/>
+                    <pic:cNvPicPr/>
+                  </pic:nvPicPr>
+                  <pic:blipFill>
+                    <a:blip r:embed="rId5"/>
+                    <a:stretch>
+                      <a:fillRect/>
+                    </a:stretch>
+                  </pic:blipFill>
+                  <pic:spPr>
+                    <a:xfrm>
+                      <a:off x="0" y="0"/>
+                      <a:ext cx="4591691" cy="857370"/>
+                    </a:xfrm>
+                    <a:prstGeom prst="rect">
+                      <a:avLst/>
+                    </a:prstGeom>
+                  </pic:spPr>
+                </pic:pic>
+              </a:graphicData>
+            </a:graphic>
+          </wp:inline>
+        </w:drawing>
+      </w:r>
+    </w:p>
+    <w:p>
+      <w:pPr>
+        <w:pStyle w:val="ListParagraph"/>
+        <w:spacing w:line="276" w:lineRule="auto"/>
+        <w:rPr>
+          <w:rFonts w:ascii="Calibri" w:hAnsi="Calibri" w:cs="Calibri"/>
+          <w:kern w:val="2"/>
+          <w:sz w:val="24"/>
+          <w:szCs w:val="24"/>
+          <w14:ligatures w14:val="standardContextual"/>
+        </w:rPr>
+      </w:pPr>
+      <w:r>
+        <w:rPr>
+          <w:rFonts w:ascii="Calibri" w:hAnsi="Calibri" w:cs="Calibri"/>
+          <w:kern w:val="2"/>
+          <w:sz w:val="24"/>
+          <w:szCs w:val="24"/>
+          <w14:ligatures w14:val="standardContextual"/>
+        </w:rPr>
+        <w:t xml:space="preserve">This command creates an </w:t>
+      </w:r>
+      <w:proofErr w:type="spellStart"/>
+      <w:r>
+        <w:rPr>
+          <w:rFonts w:ascii="Calibri" w:hAnsi="Calibri" w:cs="Calibri"/>
+          <w:kern w:val="2"/>
+          <w:sz w:val="24"/>
+          <w:szCs w:val="24"/>
+          <w14:ligatures w14:val="standardContextual"/>
+        </w:rPr>
+        <w:t>eks</w:t>
+      </w:r>
+      <w:proofErr w:type="spellEnd"/>
+      <w:r>
+        <w:rPr>
+          <w:rFonts w:ascii="Calibri" w:hAnsi="Calibri" w:cs="Calibri"/>
+          <w:kern w:val="2"/>
+          <w:sz w:val="24"/>
+          <w:szCs w:val="24"/>
+          <w14:ligatures w14:val="standardContextual"/>
+        </w:rPr>
+        <w:t xml:space="preserve"> cluster below</w:t>
+      </w:r>
+    </w:p>
+    <w:p>
+      <w:pPr>
+        <w:pStyle w:val="ListParagraph"/>
+        <w:spacing w:line="276" w:lineRule="auto"/>
+        <w:rPr>
+          <w:rFonts w:ascii="Calibri" w:hAnsi="Calibri" w:cs="Calibri"/>
+          <w:b/>
+          <w:bCs/>
+          <w:sz w:val="32"/>
+          <w:szCs w:val="32"/>
+        </w:rPr>
+      </w:pPr>
+      <w:r>
+        <w:rPr>
+          <w:rFonts w:ascii="Calibri" w:hAnsi="Calibri" w:cs="Calibri"/>
+          <w:b/>
+          <w:bCs/>
+          <w:sz w:val="32"/>
+          <w:szCs w:val="32"/>
+        </w:rPr>
+        <w:drawing>
+          <wp:inline distT="0" distB="0" distL="0" distR="0" wp14:anchorId="77584F14" wp14:editId="5AF1E922">
+            <wp:extent cx="5943600" cy="956310"/>
+            <wp:effectExtent l="0" t="0" r="0" b="0"/>
+            <wp:docPr id="195047137" name="Picture 1" descr="A screenshot of a computer&#10;&#10;Description automatically generated"/>
+            <wp:cNvGraphicFramePr>
+              <a:graphicFrameLocks xmlns:a="http://schemas.openxmlformats.org/drawingml/2006/main" noChangeAspect="1"/>
+            </wp:cNvGraphicFramePr>
+            <a:graphic xmlns:a="http://schemas.openxmlformats.org/drawingml/2006/main">
+              <a:graphicData uri="http://schemas.openxmlformats.org/drawingml/2006/picture">
+                <pic:pic xmlns:pic="http://schemas.openxmlformats.org/drawingml/2006/picture">
+                  <pic:nvPicPr>
+                    <pic:cNvPr id="195047137" name="Picture 1" descr="A screenshot of a computer&#10;&#10;Description automatically generated"/>
+                    <pic:cNvPicPr/>
+                  </pic:nvPicPr>
+                  <pic:blipFill>
+                    <a:blip r:embed="rId6"/>
+                    <a:stretch>
+                      <a:fillRect/>
+                    </a:stretch>
+                  </pic:blipFill>
+                  <pic:spPr>
+                    <a:xfrm>
+                      <a:off x="0" y="0"/>
+                      <a:ext cx="5943600" cy="956310"/>
+                    </a:xfrm>
+                    <a:prstGeom prst="rect">
+                      <a:avLst/>
+                    </a:prstGeom>
+                  </pic:spPr>
+                </pic:pic>
+              </a:graphicData>
+            </a:graphic>
+          </wp:inline>
+        </w:drawing>
+      </w:r>
     </w:p>
     <w:p>
       <w:pPr>
@@ -849,6 +1131,7 @@
     <w:p>
       <w:pPr>
         <w:spacing w:line="276" w:lineRule="auto"/>
+        <w:ind w:left="720"/>
         <w:rPr>
           <w:rFonts w:ascii="Calibri" w:hAnsi="Calibri" w:cs="Calibri"/>
           <w:b/>
@@ -857,6 +1140,290 @@
           <w:szCs w:val="32"/>
         </w:rPr>
       </w:pPr>
+      <w:r>
+        <w:rPr>
+          <w:rFonts w:ascii="Calibri" w:hAnsi="Calibri" w:cs="Calibri"/>
+          <w:kern w:val="2"/>
+          <w:sz w:val="24"/>
+          <w:szCs w:val="24"/>
+          <w14:ligatures w14:val="standardContextual"/>
+        </w:rPr>
+        <w:t>In EKS, a deployment YAML file defines the desired state for a Kubernetes application, including the number of replicas, container images, and ports. This file is applied using kubectl apply -f to create and manage the deployment in the EKS cluster</w:t>
+      </w:r>
+      <w:r>
+        <w:rPr>
+          <w:rFonts w:ascii="Calibri" w:hAnsi="Calibri" w:cs="Calibri"/>
+          <w:b/>
+          <w:bCs/>
+          <w:sz w:val="32"/>
+          <w:szCs w:val="32"/>
+        </w:rPr>
+        <w:t>.</w:t>
+      </w:r>
+    </w:p>
+    <w:p>
+      <w:pPr>
+        <w:spacing w:line="276" w:lineRule="auto"/>
+        <w:ind w:left="720"/>
+        <w:rPr>
+          <w:rFonts w:ascii="Calibri" w:hAnsi="Calibri" w:cs="Calibri"/>
+          <w:b/>
+          <w:bCs/>
+          <w:sz w:val="32"/>
+          <w:szCs w:val="32"/>
+        </w:rPr>
+      </w:pPr>
+      <w:r>
+        <w:rPr>
+          <w:rFonts w:ascii="Calibri" w:hAnsi="Calibri" w:cs="Calibri"/>
+          <w:b/>
+          <w:bCs/>
+          <w:sz w:val="32"/>
+          <w:szCs w:val="32"/>
+        </w:rPr>
+        <w:drawing>
+          <wp:inline distT="0" distB="0" distL="0" distR="0" wp14:anchorId="6893571D" wp14:editId="4DE97CEB">
+            <wp:extent cx="4887007" cy="3743847"/>
+            <wp:effectExtent l="0" t="0" r="8890" b="9525"/>
+            <wp:docPr id="2090837207" name="Picture 1" descr="A screen shot of a computer&#10;&#10;Description automatically generated"/>
+            <wp:cNvGraphicFramePr>
+              <a:graphicFrameLocks xmlns:a="http://schemas.openxmlformats.org/drawingml/2006/main" noChangeAspect="1"/>
+            </wp:cNvGraphicFramePr>
+            <a:graphic xmlns:a="http://schemas.openxmlformats.org/drawingml/2006/main">
+              <a:graphicData uri="http://schemas.openxmlformats.org/drawingml/2006/picture">
+                <pic:pic xmlns:pic="http://schemas.openxmlformats.org/drawingml/2006/picture">
+                  <pic:nvPicPr>
+                    <pic:cNvPr id="2090837207" name="Picture 1" descr="A screen shot of a computer&#10;&#10;Description automatically generated"/>
+                    <pic:cNvPicPr/>
+                  </pic:nvPicPr>
+                  <pic:blipFill>
+                    <a:blip r:embed="rId7"/>
+                    <a:stretch>
+                      <a:fillRect/>
+                    </a:stretch>
+                  </pic:blipFill>
+                  <pic:spPr>
+                    <a:xfrm>
+                      <a:off x="0" y="0"/>
+                      <a:ext cx="4887007" cy="3743847"/>
+                    </a:xfrm>
+                    <a:prstGeom prst="rect">
+                      <a:avLst/>
+                    </a:prstGeom>
+                  </pic:spPr>
+                </pic:pic>
+              </a:graphicData>
+            </a:graphic>
+          </wp:inline>
+        </w:drawing>
+      </w:r>
+    </w:p>
+    <w:p>
+      <w:pPr>
+        <w:spacing w:line="276" w:lineRule="auto"/>
+        <w:ind w:left="720"/>
+        <w:rPr>
+          <w:rFonts w:ascii="Calibri" w:hAnsi="Calibri" w:cs="Calibri"/>
+          <w:b/>
+          <w:bCs/>
+          <w:sz w:val="32"/>
+          <w:szCs w:val="32"/>
+        </w:rPr>
+      </w:pPr>
+      <w:r>
+        <w:rPr>
+          <w:rFonts w:ascii="Calibri" w:hAnsi="Calibri" w:cs="Calibri"/>
+          <w:b/>
+          <w:bCs/>
+          <w:sz w:val="32"/>
+          <w:szCs w:val="32"/>
+        </w:rPr>
+        <w:lastRenderedPageBreak/>
+        <w:drawing>
+          <wp:inline distT="0" distB="0" distL="0" distR="0" wp14:anchorId="210A5A23" wp14:editId="5856A39B">
+            <wp:extent cx="3381847" cy="2362530"/>
+            <wp:effectExtent l="0" t="0" r="9525" b="0"/>
+            <wp:docPr id="1562382342" name="Picture 1" descr="A screen shot of a computer&#10;&#10;Description automatically generated"/>
+            <wp:cNvGraphicFramePr>
+              <a:graphicFrameLocks xmlns:a="http://schemas.openxmlformats.org/drawingml/2006/main" noChangeAspect="1"/>
+            </wp:cNvGraphicFramePr>
+            <a:graphic xmlns:a="http://schemas.openxmlformats.org/drawingml/2006/main">
+              <a:graphicData uri="http://schemas.openxmlformats.org/drawingml/2006/picture">
+                <pic:pic xmlns:pic="http://schemas.openxmlformats.org/drawingml/2006/picture">
+                  <pic:nvPicPr>
+                    <pic:cNvPr id="1562382342" name="Picture 1" descr="A screen shot of a computer&#10;&#10;Description automatically generated"/>
+                    <pic:cNvPicPr/>
+                  </pic:nvPicPr>
+                  <pic:blipFill>
+                    <a:blip r:embed="rId8"/>
+                    <a:stretch>
+                      <a:fillRect/>
+                    </a:stretch>
+                  </pic:blipFill>
+                  <pic:spPr>
+                    <a:xfrm>
+                      <a:off x="0" y="0"/>
+                      <a:ext cx="3381847" cy="2362530"/>
+                    </a:xfrm>
+                    <a:prstGeom prst="rect">
+                      <a:avLst/>
+                    </a:prstGeom>
+                  </pic:spPr>
+                </pic:pic>
+              </a:graphicData>
+            </a:graphic>
+          </wp:inline>
+        </w:drawing>
+      </w:r>
+    </w:p>
+    <w:p>
+      <w:pPr>
+        <w:spacing w:line="276" w:lineRule="auto"/>
+        <w:ind w:left="720"/>
+        <w:rPr>
+          <w:rFonts w:ascii="Calibri" w:hAnsi="Calibri" w:cs="Calibri"/>
+          <w:kern w:val="2"/>
+          <w:sz w:val="24"/>
+          <w:szCs w:val="24"/>
+          <w14:ligatures w14:val="standardContextual"/>
+        </w:rPr>
+      </w:pPr>
+      <w:r>
+        <w:rPr>
+          <w:rFonts w:ascii="Calibri" w:hAnsi="Calibri" w:cs="Calibri"/>
+          <w:kern w:val="2"/>
+          <w:sz w:val="24"/>
+          <w:szCs w:val="24"/>
+          <w14:ligatures w14:val="standardContextual"/>
+        </w:rPr>
+        <w:t>On each CD trigger the changed/updated application will be deployed into EKS</w:t>
+      </w:r>
+    </w:p>
+    <w:p>
+      <w:pPr>
+        <w:spacing w:line="276" w:lineRule="auto"/>
+        <w:ind w:left="720"/>
+        <w:rPr>
+          <w:rFonts w:ascii="Calibri" w:hAnsi="Calibri" w:cs="Calibri"/>
+          <w:kern w:val="2"/>
+          <w:sz w:val="24"/>
+          <w:szCs w:val="24"/>
+          <w14:ligatures w14:val="standardContextual"/>
+        </w:rPr>
+      </w:pPr>
+      <w:r>
+        <w:rPr>
+          <w:rFonts w:ascii="Calibri" w:hAnsi="Calibri" w:cs="Calibri"/>
+          <w:noProof/>
+          <w:kern w:val="2"/>
+          <w:sz w:val="24"/>
+          <w:szCs w:val="24"/>
+        </w:rPr>
+        <w:drawing>
+          <wp:inline distT="0" distB="0" distL="0" distR="0" wp14:anchorId="3F15A9E1" wp14:editId="7F82F2A5">
+            <wp:extent cx="5868219" cy="1428949"/>
+            <wp:effectExtent l="0" t="0" r="0" b="0"/>
+            <wp:docPr id="993234712" name="Picture 2"/>
+            <wp:cNvGraphicFramePr>
+              <a:graphicFrameLocks xmlns:a="http://schemas.openxmlformats.org/drawingml/2006/main" noChangeAspect="1"/>
+            </wp:cNvGraphicFramePr>
+            <a:graphic xmlns:a="http://schemas.openxmlformats.org/drawingml/2006/main">
+              <a:graphicData uri="http://schemas.openxmlformats.org/drawingml/2006/picture">
+                <pic:pic xmlns:pic="http://schemas.openxmlformats.org/drawingml/2006/picture">
+                  <pic:nvPicPr>
+                    <pic:cNvPr id="993234712" name="Picture 993234712"/>
+                    <pic:cNvPicPr/>
+                  </pic:nvPicPr>
+                  <pic:blipFill>
+                    <a:blip r:embed="rId9">
+                      <a:extLst>
+                        <a:ext uri="{28A0092B-C50C-407E-A947-70E740481C1C}">
+                          <a14:useLocalDpi xmlns:a14="http://schemas.microsoft.com/office/drawing/2010/main" val="0"/>
+                        </a:ext>
+                      </a:extLst>
+                    </a:blip>
+                    <a:stretch>
+                      <a:fillRect/>
+                    </a:stretch>
+                  </pic:blipFill>
+                  <pic:spPr>
+                    <a:xfrm>
+                      <a:off x="0" y="0"/>
+                      <a:ext cx="5868219" cy="1428949"/>
+                    </a:xfrm>
+                    <a:prstGeom prst="rect">
+                      <a:avLst/>
+                    </a:prstGeom>
+                  </pic:spPr>
+                </pic:pic>
+              </a:graphicData>
+            </a:graphic>
+          </wp:inline>
+        </w:drawing>
+      </w:r>
+    </w:p>
+    <w:p>
+      <w:pPr>
+        <w:spacing w:line="276" w:lineRule="auto"/>
+        <w:ind w:left="720"/>
+        <w:rPr>
+          <w:rFonts w:ascii="Calibri" w:hAnsi="Calibri" w:cs="Calibri"/>
+          <w:kern w:val="2"/>
+          <w:sz w:val="24"/>
+          <w:szCs w:val="24"/>
+          <w14:ligatures w14:val="standardContextual"/>
+        </w:rPr>
+      </w:pPr>
+      <w:r>
+        <w:rPr>
+          <w:rFonts w:ascii="Calibri" w:hAnsi="Calibri" w:cs="Calibri"/>
+          <w:noProof/>
+          <w:kern w:val="2"/>
+          <w:sz w:val="24"/>
+          <w:szCs w:val="24"/>
+        </w:rPr>
+        <w:drawing>
+          <wp:inline distT="0" distB="0" distL="0" distR="0" wp14:anchorId="61EAB515" wp14:editId="1E29BEC7">
+            <wp:extent cx="5943600" cy="1234440"/>
+            <wp:effectExtent l="0" t="0" r="0" b="3810"/>
+            <wp:docPr id="1733136346" name="Picture 1"/>
+            <wp:cNvGraphicFramePr>
+              <a:graphicFrameLocks xmlns:a="http://schemas.openxmlformats.org/drawingml/2006/main" noChangeAspect="1"/>
+            </wp:cNvGraphicFramePr>
+            <a:graphic xmlns:a="http://schemas.openxmlformats.org/drawingml/2006/main">
+              <a:graphicData uri="http://schemas.openxmlformats.org/drawingml/2006/picture">
+                <pic:pic xmlns:pic="http://schemas.openxmlformats.org/drawingml/2006/picture">
+                  <pic:nvPicPr>
+                    <pic:cNvPr id="1733136346" name="Picture 1733136346"/>
+                    <pic:cNvPicPr/>
+                  </pic:nvPicPr>
+                  <pic:blipFill>
+                    <a:blip r:embed="rId10">
+                      <a:extLst>
+                        <a:ext uri="{28A0092B-C50C-407E-A947-70E740481C1C}">
+                          <a14:useLocalDpi xmlns:a14="http://schemas.microsoft.com/office/drawing/2010/main" val="0"/>
+                        </a:ext>
+                      </a:extLst>
+                    </a:blip>
+                    <a:stretch>
+                      <a:fillRect/>
+                    </a:stretch>
+                  </pic:blipFill>
+                  <pic:spPr>
+                    <a:xfrm>
+                      <a:off x="0" y="0"/>
+                      <a:ext cx="5943600" cy="1234440"/>
+                    </a:xfrm>
+                    <a:prstGeom prst="rect">
+                      <a:avLst/>
+                    </a:prstGeom>
+                  </pic:spPr>
+                </pic:pic>
+              </a:graphicData>
+            </a:graphic>
+          </wp:inline>
+        </w:drawing>
+      </w:r>
     </w:p>
     <w:p>
       <w:pPr>
@@ -890,14 +1457,207 @@
     <w:p>
       <w:pPr>
         <w:spacing w:line="276" w:lineRule="auto"/>
-        <w:rPr>
-          <w:rFonts w:ascii="Calibri" w:hAnsi="Calibri" w:cs="Calibri"/>
-          <w:b/>
-          <w:bCs/>
-          <w:sz w:val="32"/>
-          <w:szCs w:val="32"/>
-        </w:rPr>
-      </w:pPr>
+        <w:ind w:left="720"/>
+        <w:rPr>
+          <w:rFonts w:ascii="Calibri" w:hAnsi="Calibri" w:cs="Calibri"/>
+          <w:kern w:val="2"/>
+          <w:sz w:val="24"/>
+          <w:szCs w:val="24"/>
+          <w14:ligatures w14:val="standardContextual"/>
+        </w:rPr>
+      </w:pPr>
+      <w:r>
+        <w:rPr>
+          <w:rFonts w:ascii="Calibri" w:hAnsi="Calibri" w:cs="Calibri"/>
+          <w:kern w:val="2"/>
+          <w:sz w:val="24"/>
+          <w:szCs w:val="24"/>
+          <w14:ligatures w14:val="standardContextual"/>
+        </w:rPr>
+        <w:t xml:space="preserve">Once the deployment is completed the applications can be </w:t>
+      </w:r>
+      <w:proofErr w:type="gramStart"/>
+      <w:r>
+        <w:rPr>
+          <w:rFonts w:ascii="Calibri" w:hAnsi="Calibri" w:cs="Calibri"/>
+          <w:kern w:val="2"/>
+          <w:sz w:val="24"/>
+          <w:szCs w:val="24"/>
+          <w14:ligatures w14:val="standardContextual"/>
+        </w:rPr>
+        <w:t>see</w:t>
+      </w:r>
+      <w:proofErr w:type="gramEnd"/>
+      <w:r>
+        <w:rPr>
+          <w:rFonts w:ascii="Calibri" w:hAnsi="Calibri" w:cs="Calibri"/>
+          <w:kern w:val="2"/>
+          <w:sz w:val="24"/>
+          <w:szCs w:val="24"/>
+          <w14:ligatures w14:val="standardContextual"/>
+        </w:rPr>
+        <w:t xml:space="preserve"> with kubectl commands kubectl get pods  </w:t>
+      </w:r>
+    </w:p>
+    <w:p>
+      <w:pPr>
+        <w:spacing w:line="276" w:lineRule="auto"/>
+        <w:ind w:left="720"/>
+        <w:rPr>
+          <w:rFonts w:ascii="Calibri" w:hAnsi="Calibri" w:cs="Calibri"/>
+          <w:kern w:val="2"/>
+          <w:sz w:val="24"/>
+          <w:szCs w:val="24"/>
+          <w14:ligatures w14:val="standardContextual"/>
+        </w:rPr>
+      </w:pPr>
+      <w:r>
+        <w:rPr>
+          <w:rFonts w:ascii="Calibri" w:hAnsi="Calibri" w:cs="Calibri"/>
+          <w:kern w:val="2"/>
+          <w:sz w:val="24"/>
+          <w:szCs w:val="24"/>
+          <w14:ligatures w14:val="standardContextual"/>
+        </w:rPr>
+        <w:drawing>
+          <wp:inline distT="0" distB="0" distL="0" distR="0" wp14:anchorId="03A84679" wp14:editId="47E974E4">
+            <wp:extent cx="5943600" cy="848995"/>
+            <wp:effectExtent l="0" t="0" r="0" b="8255"/>
+            <wp:docPr id="1976515466" name="Picture 1" descr="A screenshot of a computer screen&#10;&#10;Description automatically generated"/>
+            <wp:cNvGraphicFramePr>
+              <a:graphicFrameLocks xmlns:a="http://schemas.openxmlformats.org/drawingml/2006/main" noChangeAspect="1"/>
+            </wp:cNvGraphicFramePr>
+            <a:graphic xmlns:a="http://schemas.openxmlformats.org/drawingml/2006/main">
+              <a:graphicData uri="http://schemas.openxmlformats.org/drawingml/2006/picture">
+                <pic:pic xmlns:pic="http://schemas.openxmlformats.org/drawingml/2006/picture">
+                  <pic:nvPicPr>
+                    <pic:cNvPr id="1976515466" name="Picture 1" descr="A screenshot of a computer screen&#10;&#10;Description automatically generated"/>
+                    <pic:cNvPicPr/>
+                  </pic:nvPicPr>
+                  <pic:blipFill>
+                    <a:blip r:embed="rId11"/>
+                    <a:stretch>
+                      <a:fillRect/>
+                    </a:stretch>
+                  </pic:blipFill>
+                  <pic:spPr>
+                    <a:xfrm>
+                      <a:off x="0" y="0"/>
+                      <a:ext cx="5943600" cy="848995"/>
+                    </a:xfrm>
+                    <a:prstGeom prst="rect">
+                      <a:avLst/>
+                    </a:prstGeom>
+                  </pic:spPr>
+                </pic:pic>
+              </a:graphicData>
+            </a:graphic>
+          </wp:inline>
+        </w:drawing>
+      </w:r>
+    </w:p>
+    <w:p>
+      <w:pPr>
+        <w:spacing w:line="276" w:lineRule="auto"/>
+        <w:ind w:left="720"/>
+        <w:rPr>
+          <w:rFonts w:ascii="Calibri" w:hAnsi="Calibri" w:cs="Calibri"/>
+          <w:kern w:val="2"/>
+          <w:sz w:val="24"/>
+          <w:szCs w:val="24"/>
+          <w14:ligatures w14:val="standardContextual"/>
+        </w:rPr>
+      </w:pPr>
+      <w:r>
+        <w:rPr>
+          <w:rFonts w:ascii="Calibri" w:hAnsi="Calibri" w:cs="Calibri"/>
+          <w:kern w:val="2"/>
+          <w:sz w:val="24"/>
+          <w:szCs w:val="24"/>
+          <w14:ligatures w14:val="standardContextual"/>
+        </w:rPr>
+        <w:t xml:space="preserve">These </w:t>
+      </w:r>
+      <w:proofErr w:type="spellStart"/>
+      <w:r>
+        <w:rPr>
+          <w:rFonts w:ascii="Calibri" w:hAnsi="Calibri" w:cs="Calibri"/>
+          <w:kern w:val="2"/>
+          <w:sz w:val="24"/>
+          <w:szCs w:val="24"/>
+          <w14:ligatures w14:val="standardContextual"/>
+        </w:rPr>
+        <w:t>podes</w:t>
+      </w:r>
+      <w:proofErr w:type="spellEnd"/>
+      <w:r>
+        <w:rPr>
+          <w:rFonts w:ascii="Calibri" w:hAnsi="Calibri" w:cs="Calibri"/>
+          <w:kern w:val="2"/>
+          <w:sz w:val="24"/>
+          <w:szCs w:val="24"/>
+          <w14:ligatures w14:val="standardContextual"/>
+        </w:rPr>
+        <w:t xml:space="preserve"> are running under nodes</w:t>
+      </w:r>
+    </w:p>
+    <w:p>
+      <w:pPr>
+        <w:spacing w:line="276" w:lineRule="auto"/>
+        <w:ind w:left="720"/>
+        <w:rPr>
+          <w:rFonts w:ascii="Calibri" w:hAnsi="Calibri" w:cs="Calibri"/>
+          <w:kern w:val="2"/>
+          <w:sz w:val="24"/>
+          <w:szCs w:val="24"/>
+          <w14:ligatures w14:val="standardContextual"/>
+        </w:rPr>
+      </w:pPr>
+      <w:r>
+        <w:rPr>
+          <w:rFonts w:ascii="Calibri" w:hAnsi="Calibri" w:cs="Calibri"/>
+          <w:kern w:val="2"/>
+          <w:sz w:val="24"/>
+          <w:szCs w:val="24"/>
+          <w14:ligatures w14:val="standardContextual"/>
+        </w:rPr>
+        <w:lastRenderedPageBreak/>
+        <w:drawing>
+          <wp:inline distT="0" distB="0" distL="0" distR="0" wp14:anchorId="507F21DE" wp14:editId="5CFDA648">
+            <wp:extent cx="5943600" cy="611505"/>
+            <wp:effectExtent l="0" t="0" r="0" b="0"/>
+            <wp:docPr id="134644269" name="Picture 1"/>
+            <wp:cNvGraphicFramePr>
+              <a:graphicFrameLocks xmlns:a="http://schemas.openxmlformats.org/drawingml/2006/main" noChangeAspect="1"/>
+            </wp:cNvGraphicFramePr>
+            <a:graphic xmlns:a="http://schemas.openxmlformats.org/drawingml/2006/main">
+              <a:graphicData uri="http://schemas.openxmlformats.org/drawingml/2006/picture">
+                <pic:pic xmlns:pic="http://schemas.openxmlformats.org/drawingml/2006/picture">
+                  <pic:nvPicPr>
+                    <pic:cNvPr id="134644269" name=""/>
+                    <pic:cNvPicPr/>
+                  </pic:nvPicPr>
+                  <pic:blipFill>
+                    <a:blip r:embed="rId12"/>
+                    <a:stretch>
+                      <a:fillRect/>
+                    </a:stretch>
+                  </pic:blipFill>
+                  <pic:spPr>
+                    <a:xfrm>
+                      <a:off x="0" y="0"/>
+                      <a:ext cx="5943600" cy="611505"/>
+                    </a:xfrm>
+                    <a:prstGeom prst="rect">
+                      <a:avLst/>
+                    </a:prstGeom>
+                  </pic:spPr>
+                </pic:pic>
+              </a:graphicData>
+            </a:graphic>
+          </wp:inline>
+        </w:drawing>
+      </w:r>
     </w:p>
     <w:p>
       <w:pPr>
@@ -930,65 +1690,226 @@
     <w:p>
       <w:pPr>
         <w:spacing w:line="276" w:lineRule="auto"/>
-        <w:rPr>
-          <w:rFonts w:ascii="Calibri" w:hAnsi="Calibri" w:cs="Calibri"/>
-          <w:b/>
-          <w:bCs/>
-          <w:sz w:val="32"/>
-          <w:szCs w:val="32"/>
-        </w:rPr>
-      </w:pPr>
-    </w:p>
-    <w:p>
-      <w:pPr>
-        <w:pStyle w:val="ListParagraph"/>
-        <w:numPr>
-          <w:ilvl w:val="0"/>
-          <w:numId w:val="3"/>
-        </w:numPr>
+        <w:ind w:left="720"/>
+        <w:rPr>
+          <w:rFonts w:ascii="Calibri" w:hAnsi="Calibri" w:cs="Calibri"/>
+          <w:kern w:val="2"/>
+          <w:sz w:val="24"/>
+          <w:szCs w:val="24"/>
+          <w14:ligatures w14:val="standardContextual"/>
+        </w:rPr>
+      </w:pPr>
+      <w:r>
+        <w:rPr>
+          <w:rFonts w:ascii="Calibri" w:hAnsi="Calibri" w:cs="Calibri"/>
+          <w:kern w:val="2"/>
+          <w:sz w:val="24"/>
+          <w:szCs w:val="24"/>
+          <w14:ligatures w14:val="standardContextual"/>
+        </w:rPr>
+        <w:t xml:space="preserve">The application is accessed using a service resource in the EKS which </w:t>
+      </w:r>
+      <w:proofErr w:type="gramStart"/>
+      <w:r>
+        <w:rPr>
+          <w:rFonts w:ascii="Calibri" w:hAnsi="Calibri" w:cs="Calibri"/>
+          <w:kern w:val="2"/>
+          <w:sz w:val="24"/>
+          <w:szCs w:val="24"/>
+          <w14:ligatures w14:val="standardContextual"/>
+        </w:rPr>
+        <w:t>exposed</w:t>
+      </w:r>
+      <w:proofErr w:type="gramEnd"/>
+      <w:r>
+        <w:rPr>
+          <w:rFonts w:ascii="Calibri" w:hAnsi="Calibri" w:cs="Calibri"/>
+          <w:kern w:val="2"/>
+          <w:sz w:val="24"/>
+          <w:szCs w:val="24"/>
+          <w14:ligatures w14:val="standardContextual"/>
+        </w:rPr>
+        <w:t xml:space="preserve"> via a reverse proxy(nginx)in this case.</w:t>
+      </w:r>
+    </w:p>
+    <w:p>
+      <w:pPr>
         <w:spacing w:line="276" w:lineRule="auto"/>
-        <w:rPr>
-          <w:rFonts w:ascii="Calibri" w:hAnsi="Calibri" w:cs="Calibri"/>
-          <w:b/>
-          <w:bCs/>
-          <w:sz w:val="32"/>
-          <w:szCs w:val="32"/>
-        </w:rPr>
-      </w:pPr>
-      <w:bookmarkStart w:id="5" w:name="_Toc187262877"/>
-      <w:r>
-        <w:rPr>
-          <w:rFonts w:ascii="Calibri" w:hAnsi="Calibri" w:cs="Calibri"/>
-          <w:b/>
-          <w:bCs/>
-          <w:sz w:val="32"/>
-          <w:szCs w:val="32"/>
-        </w:rPr>
-        <w:t xml:space="preserve">Deployment </w:t>
-      </w:r>
-      <w:proofErr w:type="spellStart"/>
-      <w:r>
-        <w:rPr>
-          <w:rFonts w:ascii="Calibri" w:hAnsi="Calibri" w:cs="Calibri"/>
-          <w:b/>
-          <w:bCs/>
-          <w:sz w:val="32"/>
-          <w:szCs w:val="32"/>
-        </w:rPr>
-        <w:t>yaml</w:t>
-      </w:r>
-      <w:proofErr w:type="spellEnd"/>
-      <w:r>
-        <w:rPr>
-          <w:rFonts w:ascii="Calibri" w:hAnsi="Calibri" w:cs="Calibri"/>
-          <w:b/>
-          <w:bCs/>
-          <w:sz w:val="32"/>
-          <w:szCs w:val="32"/>
-        </w:rPr>
-        <w:t xml:space="preserve"> file:</w:t>
-      </w:r>
-      <w:bookmarkEnd w:id="5"/>
+        <w:ind w:left="720"/>
+        <w:rPr>
+          <w:rFonts w:ascii="Calibri" w:hAnsi="Calibri" w:cs="Calibri"/>
+          <w:kern w:val="2"/>
+          <w:sz w:val="24"/>
+          <w:szCs w:val="24"/>
+          <w14:ligatures w14:val="standardContextual"/>
+        </w:rPr>
+      </w:pPr>
+      <w:r>
+        <w:rPr>
+          <w:rFonts w:ascii="Calibri" w:hAnsi="Calibri" w:cs="Calibri"/>
+          <w:kern w:val="2"/>
+          <w:sz w:val="24"/>
+          <w:szCs w:val="24"/>
+          <w14:ligatures w14:val="standardContextual"/>
+        </w:rPr>
+        <w:drawing>
+          <wp:inline distT="0" distB="0" distL="0" distR="0" wp14:anchorId="209E0FB6" wp14:editId="02764121">
+            <wp:extent cx="5943600" cy="700405"/>
+            <wp:effectExtent l="0" t="0" r="0" b="4445"/>
+            <wp:docPr id="1611888634" name="Picture 1"/>
+            <wp:cNvGraphicFramePr>
+              <a:graphicFrameLocks xmlns:a="http://schemas.openxmlformats.org/drawingml/2006/main" noChangeAspect="1"/>
+            </wp:cNvGraphicFramePr>
+            <a:graphic xmlns:a="http://schemas.openxmlformats.org/drawingml/2006/main">
+              <a:graphicData uri="http://schemas.openxmlformats.org/drawingml/2006/picture">
+                <pic:pic xmlns:pic="http://schemas.openxmlformats.org/drawingml/2006/picture">
+                  <pic:nvPicPr>
+                    <pic:cNvPr id="1611888634" name=""/>
+                    <pic:cNvPicPr/>
+                  </pic:nvPicPr>
+                  <pic:blipFill>
+                    <a:blip r:embed="rId13"/>
+                    <a:stretch>
+                      <a:fillRect/>
+                    </a:stretch>
+                  </pic:blipFill>
+                  <pic:spPr>
+                    <a:xfrm>
+                      <a:off x="0" y="0"/>
+                      <a:ext cx="5943600" cy="700405"/>
+                    </a:xfrm>
+                    <a:prstGeom prst="rect">
+                      <a:avLst/>
+                    </a:prstGeom>
+                  </pic:spPr>
+                </pic:pic>
+              </a:graphicData>
+            </a:graphic>
+          </wp:inline>
+        </w:drawing>
+      </w:r>
+    </w:p>
+    <w:p>
+      <w:pPr>
+        <w:spacing w:line="276" w:lineRule="auto"/>
+        <w:ind w:left="720"/>
+        <w:rPr>
+          <w:rFonts w:ascii="Calibri" w:hAnsi="Calibri" w:cs="Calibri"/>
+          <w:kern w:val="2"/>
+          <w:sz w:val="24"/>
+          <w:szCs w:val="24"/>
+          <w14:ligatures w14:val="standardContextual"/>
+        </w:rPr>
+      </w:pPr>
+      <w:r>
+        <w:rPr>
+          <w:rFonts w:ascii="Calibri" w:hAnsi="Calibri" w:cs="Calibri"/>
+          <w:kern w:val="2"/>
+          <w:sz w:val="24"/>
+          <w:szCs w:val="24"/>
+          <w14:ligatures w14:val="standardContextual"/>
+        </w:rPr>
+        <w:t xml:space="preserve">The end point </w:t>
+      </w:r>
+      <w:proofErr w:type="gramStart"/>
+      <w:r>
+        <w:rPr>
+          <w:rFonts w:ascii="Calibri" w:hAnsi="Calibri" w:cs="Calibri"/>
+          <w:kern w:val="2"/>
+          <w:sz w:val="24"/>
+          <w:szCs w:val="24"/>
+          <w14:ligatures w14:val="standardContextual"/>
+        </w:rPr>
+        <w:t>URL :</w:t>
+      </w:r>
+      <w:proofErr w:type="gramEnd"/>
+      <w:r>
+        <w:rPr>
+          <w:rFonts w:ascii="Calibri" w:hAnsi="Calibri" w:cs="Calibri"/>
+          <w:kern w:val="2"/>
+          <w:sz w:val="24"/>
+          <w:szCs w:val="24"/>
+          <w14:ligatures w14:val="standardContextual"/>
+        </w:rPr>
+        <w:t xml:space="preserve"> </w:t>
+      </w:r>
+      <w:r>
+        <w:rPr>
+          <w:rFonts w:ascii="Calibri" w:hAnsi="Calibri" w:cs="Calibri"/>
+          <w:kern w:val="2"/>
+          <w:sz w:val="24"/>
+          <w:szCs w:val="24"/>
+          <w14:ligatures w14:val="standardContextual"/>
+        </w:rPr>
+        <w:t>http://18.207.195.226:31233/mlops/predict_diabetes</w:t>
+      </w:r>
+    </w:p>
+    <w:p>
+      <w:pPr>
+        <w:spacing w:line="276" w:lineRule="auto"/>
+        <w:ind w:left="720"/>
+        <w:rPr>
+          <w:rFonts w:ascii="Calibri" w:hAnsi="Calibri" w:cs="Calibri"/>
+          <w:kern w:val="2"/>
+          <w:sz w:val="24"/>
+          <w:szCs w:val="24"/>
+          <w14:ligatures w14:val="standardContextual"/>
+        </w:rPr>
+      </w:pPr>
+      <w:r>
+        <w:rPr>
+          <w:rFonts w:ascii="Calibri" w:hAnsi="Calibri" w:cs="Calibri"/>
+          <w:kern w:val="2"/>
+          <w:sz w:val="24"/>
+          <w:szCs w:val="24"/>
+          <w14:ligatures w14:val="standardContextual"/>
+        </w:rPr>
+        <w:drawing>
+          <wp:inline distT="0" distB="0" distL="0" distR="0" wp14:anchorId="11F8AC24" wp14:editId="5A96B99D">
+            <wp:extent cx="5943600" cy="3231515"/>
+            <wp:effectExtent l="0" t="0" r="0" b="6985"/>
+            <wp:docPr id="2118478905" name="Picture 1"/>
+            <wp:cNvGraphicFramePr>
+              <a:graphicFrameLocks xmlns:a="http://schemas.openxmlformats.org/drawingml/2006/main" noChangeAspect="1"/>
+            </wp:cNvGraphicFramePr>
+            <a:graphic xmlns:a="http://schemas.openxmlformats.org/drawingml/2006/main">
+              <a:graphicData uri="http://schemas.openxmlformats.org/drawingml/2006/picture">
+                <pic:pic xmlns:pic="http://schemas.openxmlformats.org/drawingml/2006/picture">
+                  <pic:nvPicPr>
+                    <pic:cNvPr id="2118478905" name=""/>
+                    <pic:cNvPicPr/>
+                  </pic:nvPicPr>
+                  <pic:blipFill>
+                    <a:blip r:embed="rId14"/>
+                    <a:stretch>
+                      <a:fillRect/>
+                    </a:stretch>
+                  </pic:blipFill>
+                  <pic:spPr>
+                    <a:xfrm>
+                      <a:off x="0" y="0"/>
+                      <a:ext cx="5943600" cy="3231515"/>
+                    </a:xfrm>
+                    <a:prstGeom prst="rect">
+                      <a:avLst/>
+                    </a:prstGeom>
+                  </pic:spPr>
+                </pic:pic>
+              </a:graphicData>
+            </a:graphic>
+          </wp:inline>
+        </w:drawing>
+      </w:r>
+      <w:r>
+        <w:rPr>
+          <w:rFonts w:ascii="Calibri" w:hAnsi="Calibri" w:cs="Calibri"/>
+          <w:kern w:val="2"/>
+          <w:sz w:val="24"/>
+          <w:szCs w:val="24"/>
+          <w14:ligatures w14:val="standardContextual"/>
+        </w:rPr>
+        <w:t xml:space="preserve"> </w:t>
+      </w:r>
     </w:p>
     <w:p>
       <w:pPr>

</xml_diff>